<commit_message>
19. Xây dựng tính năng đăng nhập cho quản trị
</commit_message>
<xml_diff>
--- a/100.Outfiz/1. BatchService - classlib lấy giá trị config trong appsetting.json, startAsync và StopAsync.docx
+++ b/100.Outfiz/1. BatchService - classlib lấy giá trị config trong appsetting.json, startAsync và StopAsync.docx
@@ -998,8 +998,544 @@
       </w:r>
     </w:p>
     <w:p>
+      <w:r>
+        <w:rPr>
+          <w:noProof/>
+        </w:rPr>
+        <w:drawing>
+          <wp:inline distT="0" distB="0" distL="0" distR="0" wp14:anchorId="12003AA4" wp14:editId="76BFCBBF">
+            <wp:extent cx="5943600" cy="1708150"/>
+            <wp:effectExtent l="0" t="0" r="0" b="6350"/>
+            <wp:docPr id="16" name="Picture 16"/>
+            <wp:cNvGraphicFramePr>
+              <a:graphicFrameLocks xmlns:a="http://schemas.openxmlformats.org/drawingml/2006/main" noChangeAspect="1"/>
+            </wp:cNvGraphicFramePr>
+            <a:graphic xmlns:a="http://schemas.openxmlformats.org/drawingml/2006/main">
+              <a:graphicData uri="http://schemas.openxmlformats.org/drawingml/2006/picture">
+                <pic:pic xmlns:pic="http://schemas.openxmlformats.org/drawingml/2006/picture">
+                  <pic:nvPicPr>
+                    <pic:cNvPr id="1" name=""/>
+                    <pic:cNvPicPr/>
+                  </pic:nvPicPr>
+                  <pic:blipFill>
+                    <a:blip r:embed="rId20"/>
+                    <a:stretch>
+                      <a:fillRect/>
+                    </a:stretch>
+                  </pic:blipFill>
+                  <pic:spPr>
+                    <a:xfrm>
+                      <a:off x="0" y="0"/>
+                      <a:ext cx="5943600" cy="1708150"/>
+                    </a:xfrm>
+                    <a:prstGeom prst="rect">
+                      <a:avLst/>
+                    </a:prstGeom>
+                  </pic:spPr>
+                </pic:pic>
+              </a:graphicData>
+            </a:graphic>
+          </wp:inline>
+        </w:drawing>
+      </w:r>
+    </w:p>
+    <w:p>
+      <w:r>
+        <w:t>Next lưu lần thực hiện kế tiếp</w:t>
+      </w:r>
+    </w:p>
+    <w:p>
+      <w:r>
+        <w:rPr>
+          <w:noProof/>
+        </w:rPr>
+        <w:lastRenderedPageBreak/>
+        <w:drawing>
+          <wp:inline distT="0" distB="0" distL="0" distR="0" wp14:anchorId="63CF665E" wp14:editId="162B35D7">
+            <wp:extent cx="5943600" cy="2038985"/>
+            <wp:effectExtent l="0" t="0" r="0" b="0"/>
+            <wp:docPr id="18" name="Picture 18"/>
+            <wp:cNvGraphicFramePr>
+              <a:graphicFrameLocks xmlns:a="http://schemas.openxmlformats.org/drawingml/2006/main" noChangeAspect="1"/>
+            </wp:cNvGraphicFramePr>
+            <a:graphic xmlns:a="http://schemas.openxmlformats.org/drawingml/2006/main">
+              <a:graphicData uri="http://schemas.openxmlformats.org/drawingml/2006/picture">
+                <pic:pic xmlns:pic="http://schemas.openxmlformats.org/drawingml/2006/picture">
+                  <pic:nvPicPr>
+                    <pic:cNvPr id="1" name=""/>
+                    <pic:cNvPicPr/>
+                  </pic:nvPicPr>
+                  <pic:blipFill>
+                    <a:blip r:embed="rId21"/>
+                    <a:stretch>
+                      <a:fillRect/>
+                    </a:stretch>
+                  </pic:blipFill>
+                  <pic:spPr>
+                    <a:xfrm>
+                      <a:off x="0" y="0"/>
+                      <a:ext cx="5943600" cy="2038985"/>
+                    </a:xfrm>
+                    <a:prstGeom prst="rect">
+                      <a:avLst/>
+                    </a:prstGeom>
+                  </pic:spPr>
+                </pic:pic>
+              </a:graphicData>
+            </a:graphic>
+          </wp:inline>
+        </w:drawing>
+      </w:r>
+    </w:p>
+    <w:p>
+      <w:r>
+        <w:t>Lấy giá trị</w:t>
+      </w:r>
+      <w:r>
+        <w:t xml:space="preserve"> next.value trừ đi thời gian hiện tại để ra khoảng delay giữa các lần chạy</w:t>
+      </w:r>
+      <w:r>
+        <w:t>, delay sẽ được đưa vào inteval của timer</w:t>
+      </w:r>
+    </w:p>
+    <w:p>
+      <w:r>
+        <w:t xml:space="preserve">_timer.Elapsed chạy hàm ở dưới khi khoảng thời gian </w:t>
+      </w:r>
+      <w:r>
+        <w:t>interval</w:t>
+      </w:r>
+      <w:r>
+        <w:t xml:space="preserve"> trôi qua</w:t>
+      </w:r>
+      <w:r>
+        <w:t>, _timer phải start thì mới chạy hàm này</w:t>
+      </w:r>
+    </w:p>
+    <w:p>
+      <w:r>
+        <w:rPr>
+          <w:noProof/>
+        </w:rPr>
+        <w:drawing>
+          <wp:inline distT="0" distB="0" distL="0" distR="0" wp14:anchorId="5E9D87DA" wp14:editId="194DECEC">
+            <wp:extent cx="5943600" cy="1572260"/>
+            <wp:effectExtent l="0" t="0" r="0" b="8890"/>
+            <wp:docPr id="26" name="Picture 26"/>
+            <wp:cNvGraphicFramePr>
+              <a:graphicFrameLocks xmlns:a="http://schemas.openxmlformats.org/drawingml/2006/main" noChangeAspect="1"/>
+            </wp:cNvGraphicFramePr>
+            <a:graphic xmlns:a="http://schemas.openxmlformats.org/drawingml/2006/main">
+              <a:graphicData uri="http://schemas.openxmlformats.org/drawingml/2006/picture">
+                <pic:pic xmlns:pic="http://schemas.openxmlformats.org/drawingml/2006/picture">
+                  <pic:nvPicPr>
+                    <pic:cNvPr id="1" name=""/>
+                    <pic:cNvPicPr/>
+                  </pic:nvPicPr>
+                  <pic:blipFill>
+                    <a:blip r:embed="rId22"/>
+                    <a:stretch>
+                      <a:fillRect/>
+                    </a:stretch>
+                  </pic:blipFill>
+                  <pic:spPr>
+                    <a:xfrm>
+                      <a:off x="0" y="0"/>
+                      <a:ext cx="5943600" cy="1572260"/>
+                    </a:xfrm>
+                    <a:prstGeom prst="rect">
+                      <a:avLst/>
+                    </a:prstGeom>
+                  </pic:spPr>
+                </pic:pic>
+              </a:graphicData>
+            </a:graphic>
+          </wp:inline>
+        </w:drawing>
+      </w:r>
+    </w:p>
+    <w:p>
+      <w:r>
+        <w:t>Hàm Elapsed được chạy sau hàm start</w:t>
+      </w:r>
+    </w:p>
+    <w:p>
+      <w:r>
+        <w:t>Khi vừa chạy thì reset đưa _timer về null</w:t>
+      </w:r>
+    </w:p>
+    <w:p>
+      <w:r>
+        <w:t>Thực hiện chạy lại initialBatch để lấy batch của iworker hiện tại, với thông số truyền vào false, nghĩa là nếu batch null thì ko cho tạo mới batch, vì lần initial đầu đã tạo rồi</w:t>
+      </w:r>
+    </w:p>
+    <w:p>
+      <w:r>
+        <w:rPr>
+          <w:noProof/>
+        </w:rPr>
+        <w:drawing>
+          <wp:inline distT="0" distB="0" distL="0" distR="0" wp14:anchorId="4F7DD0C2" wp14:editId="254A602C">
+            <wp:extent cx="5943600" cy="607695"/>
+            <wp:effectExtent l="0" t="0" r="0" b="1905"/>
+            <wp:docPr id="20" name="Picture 20"/>
+            <wp:cNvGraphicFramePr>
+              <a:graphicFrameLocks xmlns:a="http://schemas.openxmlformats.org/drawingml/2006/main" noChangeAspect="1"/>
+            </wp:cNvGraphicFramePr>
+            <a:graphic xmlns:a="http://schemas.openxmlformats.org/drawingml/2006/main">
+              <a:graphicData uri="http://schemas.openxmlformats.org/drawingml/2006/picture">
+                <pic:pic xmlns:pic="http://schemas.openxmlformats.org/drawingml/2006/picture">
+                  <pic:nvPicPr>
+                    <pic:cNvPr id="1" name=""/>
+                    <pic:cNvPicPr/>
+                  </pic:nvPicPr>
+                  <pic:blipFill>
+                    <a:blip r:embed="rId23"/>
+                    <a:stretch>
+                      <a:fillRect/>
+                    </a:stretch>
+                  </pic:blipFill>
+                  <pic:spPr>
+                    <a:xfrm>
+                      <a:off x="0" y="0"/>
+                      <a:ext cx="5943600" cy="607695"/>
+                    </a:xfrm>
+                    <a:prstGeom prst="rect">
+                      <a:avLst/>
+                    </a:prstGeom>
+                  </pic:spPr>
+                </pic:pic>
+              </a:graphicData>
+            </a:graphic>
+          </wp:inline>
+        </w:drawing>
+      </w:r>
+    </w:p>
+    <w:p>
+      <w:r>
+        <w:t>Nên nếu batch null thì gọi stopAsnc với cancell</w:t>
+      </w:r>
       <w:bookmarkStart w:id="0" w:name="_GoBack"/>
       <w:bookmarkEnd w:id="0"/>
+      <w:r>
+        <w:t>ationToken luôn</w:t>
+      </w:r>
+      <w:r>
+        <w:t>, hàm stop sẽ dừng time lại</w:t>
+      </w:r>
+    </w:p>
+    <w:p>
+      <w:r>
+        <w:rPr>
+          <w:noProof/>
+        </w:rPr>
+        <w:lastRenderedPageBreak/>
+        <w:drawing>
+          <wp:inline distT="0" distB="0" distL="0" distR="0" wp14:anchorId="16E121DA" wp14:editId="71E627A2">
+            <wp:extent cx="5943600" cy="2587625"/>
+            <wp:effectExtent l="0" t="0" r="0" b="3175"/>
+            <wp:docPr id="21" name="Picture 21"/>
+            <wp:cNvGraphicFramePr>
+              <a:graphicFrameLocks xmlns:a="http://schemas.openxmlformats.org/drawingml/2006/main" noChangeAspect="1"/>
+            </wp:cNvGraphicFramePr>
+            <a:graphic xmlns:a="http://schemas.openxmlformats.org/drawingml/2006/main">
+              <a:graphicData uri="http://schemas.openxmlformats.org/drawingml/2006/picture">
+                <pic:pic xmlns:pic="http://schemas.openxmlformats.org/drawingml/2006/picture">
+                  <pic:nvPicPr>
+                    <pic:cNvPr id="1" name=""/>
+                    <pic:cNvPicPr/>
+                  </pic:nvPicPr>
+                  <pic:blipFill>
+                    <a:blip r:embed="rId24"/>
+                    <a:stretch>
+                      <a:fillRect/>
+                    </a:stretch>
+                  </pic:blipFill>
+                  <pic:spPr>
+                    <a:xfrm>
+                      <a:off x="0" y="0"/>
+                      <a:ext cx="5943600" cy="2587625"/>
+                    </a:xfrm>
+                    <a:prstGeom prst="rect">
+                      <a:avLst/>
+                    </a:prstGeom>
+                  </pic:spPr>
+                </pic:pic>
+              </a:graphicData>
+            </a:graphic>
+          </wp:inline>
+        </w:drawing>
+      </w:r>
+    </w:p>
+    <w:p>
+      <w:r>
+        <w:t>B001 là class chứa các constant</w:t>
+      </w:r>
+    </w:p>
+    <w:p>
+      <w:r>
+        <w:rPr>
+          <w:noProof/>
+        </w:rPr>
+        <w:drawing>
+          <wp:inline distT="0" distB="0" distL="0" distR="0" wp14:anchorId="1D4E44D4" wp14:editId="304CD8AE">
+            <wp:extent cx="5943600" cy="473710"/>
+            <wp:effectExtent l="0" t="0" r="0" b="2540"/>
+            <wp:docPr id="22" name="Picture 22"/>
+            <wp:cNvGraphicFramePr>
+              <a:graphicFrameLocks xmlns:a="http://schemas.openxmlformats.org/drawingml/2006/main" noChangeAspect="1"/>
+            </wp:cNvGraphicFramePr>
+            <a:graphic xmlns:a="http://schemas.openxmlformats.org/drawingml/2006/main">
+              <a:graphicData uri="http://schemas.openxmlformats.org/drawingml/2006/picture">
+                <pic:pic xmlns:pic="http://schemas.openxmlformats.org/drawingml/2006/picture">
+                  <pic:nvPicPr>
+                    <pic:cNvPr id="1" name=""/>
+                    <pic:cNvPicPr/>
+                  </pic:nvPicPr>
+                  <pic:blipFill>
+                    <a:blip r:embed="rId25"/>
+                    <a:stretch>
+                      <a:fillRect/>
+                    </a:stretch>
+                  </pic:blipFill>
+                  <pic:spPr>
+                    <a:xfrm>
+                      <a:off x="0" y="0"/>
+                      <a:ext cx="5943600" cy="473710"/>
+                    </a:xfrm>
+                    <a:prstGeom prst="rect">
+                      <a:avLst/>
+                    </a:prstGeom>
+                  </pic:spPr>
+                </pic:pic>
+              </a:graphicData>
+            </a:graphic>
+          </wp:inline>
+        </w:drawing>
+      </w:r>
+    </w:p>
+    <w:p>
+      <w:r>
+        <w:t>Nếu giá trị của batch_status = destroy thì nghĩa là hủy batch này thì cũng chạy hàm stopAsync</w:t>
+      </w:r>
+    </w:p>
+    <w:p>
+      <w:r>
+        <w:rPr>
+          <w:noProof/>
+        </w:rPr>
+        <w:drawing>
+          <wp:inline distT="0" distB="0" distL="0" distR="0" wp14:anchorId="359722BC" wp14:editId="2BF9B70C">
+            <wp:extent cx="5943600" cy="2265680"/>
+            <wp:effectExtent l="0" t="0" r="0" b="1270"/>
+            <wp:docPr id="19" name="Picture 19"/>
+            <wp:cNvGraphicFramePr>
+              <a:graphicFrameLocks xmlns:a="http://schemas.openxmlformats.org/drawingml/2006/main" noChangeAspect="1"/>
+            </wp:cNvGraphicFramePr>
+            <a:graphic xmlns:a="http://schemas.openxmlformats.org/drawingml/2006/main">
+              <a:graphicData uri="http://schemas.openxmlformats.org/drawingml/2006/picture">
+                <pic:pic xmlns:pic="http://schemas.openxmlformats.org/drawingml/2006/picture">
+                  <pic:nvPicPr>
+                    <pic:cNvPr id="1" name=""/>
+                    <pic:cNvPicPr/>
+                  </pic:nvPicPr>
+                  <pic:blipFill>
+                    <a:blip r:embed="rId26"/>
+                    <a:stretch>
+                      <a:fillRect/>
+                    </a:stretch>
+                  </pic:blipFill>
+                  <pic:spPr>
+                    <a:xfrm>
+                      <a:off x="0" y="0"/>
+                      <a:ext cx="5943600" cy="2265680"/>
+                    </a:xfrm>
+                    <a:prstGeom prst="rect">
+                      <a:avLst/>
+                    </a:prstGeom>
+                  </pic:spPr>
+                </pic:pic>
+              </a:graphicData>
+            </a:graphic>
+          </wp:inline>
+        </w:drawing>
+      </w:r>
+    </w:p>
+    <w:p>
+      <w:r>
+        <w:t>Trường hợp batch không null thực hiện lấy batch service</w:t>
+      </w:r>
+    </w:p>
+    <w:p>
+      <w:r>
+        <w:t xml:space="preserve">Đặt cờ </w:t>
+      </w:r>
+      <w:r>
+        <w:t>isJobStart</w:t>
+      </w:r>
+      <w:r>
+        <w:t xml:space="preserve"> để check job đã start hay chưa</w:t>
+      </w:r>
+    </w:p>
+    <w:p>
+      <w:r>
+        <w:t>Trường hợp batch ở trạng thái on hoặc đang chạy thì lấy next recurrent bằng cách</w:t>
+      </w:r>
+    </w:p>
+    <w:p>
+      <w:r>
+        <w:tab/>
+        <w:t>Khai báo lại biến exp</w:t>
+      </w:r>
+    </w:p>
+    <w:p>
+      <w:r>
+        <w:tab/>
+        <w:t>Dùng biến exp để lấy next occurnece</w:t>
+      </w:r>
+    </w:p>
+    <w:p>
+      <w:r>
+        <w:t>Nếu có giá trị của lần chạy tiếp theo thì lưu lại last_execution vào db để so sảnh ở lần chạy tiếp theo</w:t>
+      </w:r>
+    </w:p>
+    <w:p>
+      <w:r>
+        <w:t>Chuyển status của batch sang running</w:t>
+      </w:r>
+    </w:p>
+    <w:p>
+      <w:r>
+        <w:lastRenderedPageBreak/>
+        <w:t xml:space="preserve">Và đưa cờ </w:t>
+      </w:r>
+      <w:r>
+        <w:t>isJobStart</w:t>
+      </w:r>
+      <w:r>
+        <w:t xml:space="preserve"> về true</w:t>
+      </w:r>
+    </w:p>
+    <w:p>
+      <w:r>
+        <w:t>Đưa batch last_listening gắn cho thời gian hiện tại và update batch vào db</w:t>
+      </w:r>
+    </w:p>
+    <w:p>
+      <w:r>
+        <w:t>Các trường hợp batch_status khác thì batch ko chạy, thực hiện update batch.last_listening, nghĩa là các trường hợp batch chưa chạy chỉ listening thì cứ qua 1 chu kỳ listening thì update last_listening vào db</w:t>
+      </w:r>
+    </w:p>
+    <w:p>
+      <w:r>
+        <w:rPr>
+          <w:noProof/>
+        </w:rPr>
+        <w:drawing>
+          <wp:inline distT="0" distB="0" distL="0" distR="0" wp14:anchorId="31C5A98D" wp14:editId="15D99FEA">
+            <wp:extent cx="5943600" cy="1171575"/>
+            <wp:effectExtent l="0" t="0" r="0" b="9525"/>
+            <wp:docPr id="25" name="Picture 25"/>
+            <wp:cNvGraphicFramePr>
+              <a:graphicFrameLocks xmlns:a="http://schemas.openxmlformats.org/drawingml/2006/main" noChangeAspect="1"/>
+            </wp:cNvGraphicFramePr>
+            <a:graphic xmlns:a="http://schemas.openxmlformats.org/drawingml/2006/main">
+              <a:graphicData uri="http://schemas.openxmlformats.org/drawingml/2006/picture">
+                <pic:pic xmlns:pic="http://schemas.openxmlformats.org/drawingml/2006/picture">
+                  <pic:nvPicPr>
+                    <pic:cNvPr id="1" name=""/>
+                    <pic:cNvPicPr/>
+                  </pic:nvPicPr>
+                  <pic:blipFill>
+                    <a:blip r:embed="rId27"/>
+                    <a:stretch>
+                      <a:fillRect/>
+                    </a:stretch>
+                  </pic:blipFill>
+                  <pic:spPr>
+                    <a:xfrm>
+                      <a:off x="0" y="0"/>
+                      <a:ext cx="5943600" cy="1171575"/>
+                    </a:xfrm>
+                    <a:prstGeom prst="rect">
+                      <a:avLst/>
+                    </a:prstGeom>
+                  </pic:spPr>
+                </pic:pic>
+              </a:graphicData>
+            </a:graphic>
+          </wp:inline>
+        </w:drawing>
+      </w:r>
+    </w:p>
+    <w:p>
+      <w:r>
+        <w:t xml:space="preserve">Trường hợp có không có cancel request và biến isJobstart thì gọi hàm Dowork, </w:t>
+      </w:r>
+    </w:p>
+    <w:p>
+      <w:r>
+        <w:rPr>
+          <w:noProof/>
+        </w:rPr>
+        <w:drawing>
+          <wp:inline distT="0" distB="0" distL="0" distR="0" wp14:anchorId="43EE6C6D" wp14:editId="1312E6E3">
+            <wp:extent cx="5943600" cy="767080"/>
+            <wp:effectExtent l="0" t="0" r="0" b="0"/>
+            <wp:docPr id="24" name="Picture 24"/>
+            <wp:cNvGraphicFramePr>
+              <a:graphicFrameLocks xmlns:a="http://schemas.openxmlformats.org/drawingml/2006/main" noChangeAspect="1"/>
+            </wp:cNvGraphicFramePr>
+            <a:graphic xmlns:a="http://schemas.openxmlformats.org/drawingml/2006/main">
+              <a:graphicData uri="http://schemas.openxmlformats.org/drawingml/2006/picture">
+                <pic:pic xmlns:pic="http://schemas.openxmlformats.org/drawingml/2006/picture">
+                  <pic:nvPicPr>
+                    <pic:cNvPr id="1" name=""/>
+                    <pic:cNvPicPr/>
+                  </pic:nvPicPr>
+                  <pic:blipFill>
+                    <a:blip r:embed="rId28"/>
+                    <a:stretch>
+                      <a:fillRect/>
+                    </a:stretch>
+                  </pic:blipFill>
+                  <pic:spPr>
+                    <a:xfrm>
+                      <a:off x="0" y="0"/>
+                      <a:ext cx="5943600" cy="767080"/>
+                    </a:xfrm>
+                    <a:prstGeom prst="rect">
+                      <a:avLst/>
+                    </a:prstGeom>
+                  </pic:spPr>
+                </pic:pic>
+              </a:graphicData>
+            </a:graphic>
+          </wp:inline>
+        </w:drawing>
+      </w:r>
+    </w:p>
+    <w:p>
+      <w:r>
+        <w:t>Hàm này gọi hàm DoWork được implement ở apiApp</w:t>
+      </w:r>
+    </w:p>
+    <w:p>
+      <w:r>
+        <w:t xml:space="preserve">Sau khi do work xong </w:t>
+      </w:r>
+      <w:r>
+        <w:t>Trường hợp không có cancel nhưng job chưa start thì gọi lại hàm schedule job</w:t>
+      </w:r>
+    </w:p>
+    <w:p/>
+    <w:p>
+      <w:r>
+        <w:t>cancellationToken</w:t>
+      </w:r>
+      <w:r>
+        <w:t>: theo dõi và check nếu user request cancel như nhấn f5, ctrl-c</w:t>
+      </w:r>
     </w:p>
     <w:p/>
     <w:p/>

</xml_diff>